<commit_message>
cambio de mes en portada
</commit_message>
<xml_diff>
--- a/TESIS  BI MARVIN TORO 27112019.docx
+++ b/TESIS  BI MARVIN TORO 27112019.docx
@@ -672,8 +672,10 @@
           <w:szCs w:val="28"/>
           <w:lang w:eastAsia="es-ES"/>
         </w:rPr>
-        <w:t>JULIO</w:t>
-      </w:r>
+        <w:t>DICIEMBRE</w:t>
+      </w:r>
+      <w:bookmarkStart w:id="24" w:name="_GoBack"/>
+      <w:bookmarkEnd w:id="24"/>
       <w:r>
         <w:rPr>
           <w:rFonts w:ascii="Times New Roman" w:eastAsia="Times New Roman" w:hAnsi="Times New Roman" w:cs="Times New Roman"/>
@@ -6635,7 +6637,7 @@
           <w:lang w:eastAsia="es-ES"/>
         </w:rPr>
       </w:pPr>
-      <w:bookmarkStart w:id="24" w:name="_Toc517026099"/>
+      <w:bookmarkStart w:id="25" w:name="_Toc517026099"/>
       <w:r>
         <w:rPr>
           <w:lang w:eastAsia="es-ES"/>
@@ -6643,7 +6645,7 @@
         <w:lastRenderedPageBreak/>
         <w:t>INTRODUCCIÓN</w:t>
       </w:r>
-      <w:bookmarkEnd w:id="24"/>
+      <w:bookmarkEnd w:id="25"/>
     </w:p>
     <w:p>
       <w:pPr>
@@ -7142,7 +7144,7 @@
           <w:lang w:val="es-MX"/>
         </w:rPr>
       </w:pPr>
-      <w:bookmarkStart w:id="25" w:name="_Toc517026100"/>
+      <w:bookmarkStart w:id="26" w:name="_Toc517026100"/>
       <w:r>
         <w:rPr>
           <w:rFonts w:cs="Times New Roman"/>
@@ -7160,7 +7162,7 @@
         </w:rPr>
         <w:t>PLANTEAMIENTO DEL PROBLEMA</w:t>
       </w:r>
-      <w:bookmarkEnd w:id="25"/>
+      <w:bookmarkEnd w:id="26"/>
     </w:p>
     <w:p>
       <w:pPr>
@@ -7186,7 +7188,7 @@
           <w:lang w:val="es-MX"/>
         </w:rPr>
       </w:pPr>
-      <w:bookmarkStart w:id="26" w:name="_Toc517026101"/>
+      <w:bookmarkStart w:id="27" w:name="_Toc517026101"/>
       <w:r>
         <w:rPr>
           <w:rFonts w:cs="Times New Roman"/>
@@ -7195,7 +7197,7 @@
         </w:rPr>
         <w:t>Antecedentes de la investigación</w:t>
       </w:r>
-      <w:bookmarkEnd w:id="26"/>
+      <w:bookmarkEnd w:id="27"/>
     </w:p>
     <w:p>
       <w:pPr>
@@ -7270,6 +7272,7 @@
           <w:id w:val="-324436919"/>
           <w:citation/>
         </w:sdtPr>
+        <w:sdtEndPr/>
         <w:sdtContent>
           <w:r>
             <w:rPr>
@@ -7595,6 +7598,7 @@
           <w:id w:val="1544405466"/>
           <w:citation/>
         </w:sdtPr>
+        <w:sdtEndPr/>
         <w:sdtContent>
           <w:r>
             <w:rPr>
@@ -7824,6 +7828,7 @@
           <w:id w:val="-1190677265"/>
           <w:citation/>
         </w:sdtPr>
+        <w:sdtEndPr/>
         <w:sdtContent>
           <w:r>
             <w:rPr>
@@ -8161,6 +8166,7 @@
           <w:id w:val="101463363"/>
           <w:citation/>
         </w:sdtPr>
+        <w:sdtEndPr/>
         <w:sdtContent>
           <w:r>
             <w:rPr>
@@ -8304,6 +8310,7 @@
           <w:id w:val="-2125906689"/>
           <w:citation/>
         </w:sdtPr>
+        <w:sdtEndPr/>
         <w:sdtContent>
           <w:r>
             <w:rPr>
@@ -8472,6 +8479,7 @@
           <w:id w:val="-322509192"/>
           <w:citation/>
         </w:sdtPr>
+        <w:sdtEndPr/>
         <w:sdtContent>
           <w:r>
             <w:rPr>
@@ -8803,6 +8811,7 @@
           <w:id w:val="-1799760305"/>
           <w:citation/>
         </w:sdtPr>
+        <w:sdtEndPr/>
         <w:sdtContent>
           <w:r>
             <w:rPr>
@@ -8945,6 +8954,7 @@
           <w:id w:val="-203103941"/>
           <w:citation/>
         </w:sdtPr>
+        <w:sdtEndPr/>
         <w:sdtContent>
           <w:r>
             <w:rPr>
@@ -9188,6 +9198,7 @@
           <w:id w:val="675458668"/>
           <w:citation/>
         </w:sdtPr>
+        <w:sdtEndPr/>
         <w:sdtContent>
           <w:r>
             <w:rPr>
@@ -9291,6 +9302,7 @@
           <w:id w:val="-566727961"/>
           <w:citation/>
         </w:sdtPr>
+        <w:sdtEndPr/>
         <w:sdtContent>
           <w:r>
             <w:rPr>
@@ -9416,6 +9428,7 @@
           <w:id w:val="525682390"/>
           <w:citation/>
         </w:sdtPr>
+        <w:sdtEndPr/>
         <w:sdtContent>
           <w:r>
             <w:rPr>
@@ -9565,6 +9578,7 @@
           <w:id w:val="192435167"/>
           <w:citation/>
         </w:sdtPr>
+        <w:sdtEndPr/>
         <w:sdtContent>
           <w:r>
             <w:rPr>
@@ -9691,6 +9705,7 @@
           <w:id w:val="-1854413145"/>
           <w:citation/>
         </w:sdtPr>
+        <w:sdtEndPr/>
         <w:sdtContent>
           <w:r>
             <w:rPr>
@@ -9857,6 +9872,7 @@
           <w:id w:val="726960562"/>
           <w:citation/>
         </w:sdtPr>
+        <w:sdtEndPr/>
         <w:sdtContent>
           <w:r>
             <w:rPr>
@@ -10043,6 +10059,7 @@
           <w:id w:val="-1151903056"/>
           <w:citation/>
         </w:sdtPr>
+        <w:sdtEndPr/>
         <w:sdtContent>
           <w:r>
             <w:rPr>
@@ -10261,6 +10278,7 @@
           <w:id w:val="931246399"/>
           <w:citation/>
         </w:sdtPr>
+        <w:sdtEndPr/>
         <w:sdtContent>
           <w:r>
             <w:rPr>
@@ -10323,6 +10341,7 @@
           <w:id w:val="1935939474"/>
           <w:citation/>
         </w:sdtPr>
+        <w:sdtEndPr/>
         <w:sdtContent>
           <w:r>
             <w:rPr>
@@ -10385,6 +10404,7 @@
           <w:id w:val="477417238"/>
           <w:citation/>
         </w:sdtPr>
+        <w:sdtEndPr/>
         <w:sdtContent>
           <w:r>
             <w:rPr>
@@ -10976,7 +10996,7 @@
           <w:lang w:val="es-MX"/>
         </w:rPr>
       </w:pPr>
-      <w:bookmarkStart w:id="27" w:name="_Toc517026102"/>
+      <w:bookmarkStart w:id="28" w:name="_Toc517026102"/>
       <w:r>
         <w:rPr>
           <w:rFonts w:cs="Times New Roman"/>
@@ -11001,7 +11021,7 @@
         </w:rPr>
         <w:t xml:space="preserve"> de investigación</w:t>
       </w:r>
-      <w:bookmarkEnd w:id="27"/>
+      <w:bookmarkEnd w:id="28"/>
       <w:r>
         <w:rPr>
           <w:rFonts w:cs="Times New Roman"/>
@@ -11087,6 +11107,7 @@
           <w:id w:val="1165904525"/>
           <w:citation/>
         </w:sdtPr>
+        <w:sdtEndPr/>
         <w:sdtContent>
           <w:r>
             <w:rPr>
@@ -11141,9 +11162,9 @@
           <w:lang w:val="es-MX"/>
         </w:rPr>
       </w:pPr>
-      <w:bookmarkStart w:id="28" w:name="_Toc437762180"/>
-      <w:bookmarkStart w:id="29" w:name="_Toc517026103"/>
-      <w:bookmarkStart w:id="30" w:name="_Toc437762178"/>
+      <w:bookmarkStart w:id="29" w:name="_Toc437762180"/>
+      <w:bookmarkStart w:id="30" w:name="_Toc517026103"/>
+      <w:bookmarkStart w:id="31" w:name="_Toc437762178"/>
       <w:r>
         <w:rPr>
           <w:rFonts w:ascii="Times New Roman" w:hAnsi="Times New Roman" w:cs="Times New Roman"/>
@@ -11452,8 +11473,8 @@
         </w:rPr>
         <w:t>regunta de investigación</w:t>
       </w:r>
-      <w:bookmarkEnd w:id="28"/>
       <w:bookmarkEnd w:id="29"/>
+      <w:bookmarkEnd w:id="30"/>
     </w:p>
     <w:p>
       <w:pPr>
@@ -11518,7 +11539,7 @@
           <w:lang w:val="es-MX"/>
         </w:rPr>
       </w:pPr>
-      <w:bookmarkStart w:id="31" w:name="_Toc517026104"/>
+      <w:bookmarkStart w:id="32" w:name="_Toc517026104"/>
       <w:r>
         <w:rPr>
           <w:rFonts w:cs="Times New Roman"/>
@@ -11576,7 +11597,7 @@
         </w:rPr>
         <w:t>s</w:t>
       </w:r>
-      <w:bookmarkEnd w:id="31"/>
+      <w:bookmarkEnd w:id="32"/>
     </w:p>
     <w:p>
       <w:pPr>
@@ -11775,7 +11796,7 @@
           <w:lang w:val="es-MX"/>
         </w:rPr>
       </w:pPr>
-      <w:bookmarkStart w:id="32" w:name="_Toc517026105"/>
+      <w:bookmarkStart w:id="33" w:name="_Toc517026105"/>
       <w:r>
         <w:rPr>
           <w:rFonts w:cs="Times New Roman"/>
@@ -11784,7 +11805,7 @@
         </w:rPr>
         <w:t>1.4 O</w:t>
       </w:r>
-      <w:bookmarkEnd w:id="30"/>
+      <w:bookmarkEnd w:id="31"/>
       <w:r>
         <w:rPr>
           <w:rFonts w:cs="Times New Roman"/>
@@ -11793,7 +11814,7 @@
         </w:rPr>
         <w:t>bjetivos</w:t>
       </w:r>
-      <w:bookmarkEnd w:id="32"/>
+      <w:bookmarkEnd w:id="33"/>
       <w:r>
         <w:rPr>
           <w:rFonts w:cs="Times New Roman"/>
@@ -11917,8 +11938,8 @@
           <w:lang w:val="es-MX"/>
         </w:rPr>
       </w:pPr>
-      <w:bookmarkStart w:id="33" w:name="_Toc437762179"/>
-      <w:bookmarkStart w:id="34" w:name="_Toc517026106"/>
+      <w:bookmarkStart w:id="34" w:name="_Toc437762179"/>
+      <w:bookmarkStart w:id="35" w:name="_Toc517026106"/>
       <w:r>
         <w:rPr>
           <w:rFonts w:cs="Times New Roman"/>
@@ -11943,8 +11964,8 @@
         </w:rPr>
         <w:t xml:space="preserve"> Objetivos específicos</w:t>
       </w:r>
-      <w:bookmarkEnd w:id="33"/>
       <w:bookmarkEnd w:id="34"/>
+      <w:bookmarkEnd w:id="35"/>
     </w:p>
     <w:p>
       <w:pPr>
@@ -12137,8 +12158,8 @@
           <w:lang w:val="es-MX"/>
         </w:rPr>
       </w:pPr>
-      <w:bookmarkStart w:id="35" w:name="_Toc437762181"/>
-      <w:bookmarkStart w:id="36" w:name="_Toc517026107"/>
+      <w:bookmarkStart w:id="36" w:name="_Toc437762181"/>
+      <w:bookmarkStart w:id="37" w:name="_Toc517026107"/>
       <w:r>
         <w:rPr>
           <w:rFonts w:cs="Times New Roman"/>
@@ -12155,8 +12176,8 @@
         </w:rPr>
         <w:t>ustificación</w:t>
       </w:r>
-      <w:bookmarkEnd w:id="35"/>
       <w:bookmarkEnd w:id="36"/>
+      <w:bookmarkEnd w:id="37"/>
     </w:p>
     <w:p>
       <w:pPr>
@@ -12169,8 +12190,8 @@
           <w:lang w:val="es-MX"/>
         </w:rPr>
       </w:pPr>
-      <w:bookmarkStart w:id="37" w:name="_Toc437762187"/>
-      <w:bookmarkStart w:id="38" w:name="_Toc517026108"/>
+      <w:bookmarkStart w:id="38" w:name="_Toc437762187"/>
+      <w:bookmarkStart w:id="39" w:name="_Toc517026108"/>
       <w:r>
         <w:rPr>
           <w:rFonts w:cs="Times New Roman"/>
@@ -12732,8 +12753,8 @@
         </w:rPr>
         <w:t>eficiencias de la investigación</w:t>
       </w:r>
-      <w:bookmarkEnd w:id="37"/>
       <w:bookmarkEnd w:id="38"/>
+      <w:bookmarkEnd w:id="39"/>
     </w:p>
     <w:p>
       <w:pPr>
@@ -12978,8 +12999,8 @@
           <w:lang w:val="es-MX"/>
         </w:rPr>
       </w:pPr>
-      <w:bookmarkStart w:id="39" w:name="_Toc437762188"/>
-      <w:bookmarkStart w:id="40" w:name="_Toc517026109"/>
+      <w:bookmarkStart w:id="40" w:name="_Toc437762188"/>
+      <w:bookmarkStart w:id="41" w:name="_Toc517026109"/>
       <w:r>
         <w:rPr>
           <w:rFonts w:cs="Times New Roman"/>
@@ -13004,8 +13025,8 @@
         </w:rPr>
         <w:t>iabilidad de la investigación</w:t>
       </w:r>
-      <w:bookmarkEnd w:id="39"/>
       <w:bookmarkEnd w:id="40"/>
+      <w:bookmarkEnd w:id="41"/>
       <w:r>
         <w:rPr>
           <w:rFonts w:cs="Times New Roman"/>
@@ -13177,8 +13198,8 @@
           <w:lang w:val="es-MX"/>
         </w:rPr>
       </w:pPr>
-      <w:bookmarkStart w:id="41" w:name="_Toc517026110"/>
-      <w:bookmarkStart w:id="42" w:name="_Toc437762189"/>
+      <w:bookmarkStart w:id="42" w:name="_Toc517026110"/>
+      <w:bookmarkStart w:id="43" w:name="_Toc437762189"/>
       <w:r>
         <w:rPr>
           <w:rFonts w:cs="Times New Roman"/>
@@ -13203,7 +13224,7 @@
         </w:rPr>
         <w:t>elimitación de la investigación</w:t>
       </w:r>
-      <w:bookmarkEnd w:id="41"/>
+      <w:bookmarkEnd w:id="42"/>
       <w:r>
         <w:rPr>
           <w:rFonts w:cs="Times New Roman"/>
@@ -13438,7 +13459,7 @@
           <w:lang w:val="es-MX"/>
         </w:rPr>
       </w:pPr>
-      <w:bookmarkStart w:id="43" w:name="_Toc517026111"/>
+      <w:bookmarkStart w:id="44" w:name="_Toc517026111"/>
       <w:r>
         <w:rPr>
           <w:rFonts w:cs="Times New Roman"/>
@@ -13455,8 +13476,8 @@
         </w:rPr>
         <w:t>MARCO TEÓRICO</w:t>
       </w:r>
-      <w:bookmarkEnd w:id="42"/>
       <w:bookmarkEnd w:id="43"/>
+      <w:bookmarkEnd w:id="44"/>
     </w:p>
     <w:p>
       <w:pPr>
@@ -13576,6 +13597,7 @@
           <w:id w:val="-9454480"/>
           <w:citation/>
         </w:sdtPr>
+        <w:sdtEndPr/>
         <w:sdtContent>
           <w:r>
             <w:rPr>
@@ -13685,6 +13707,7 @@
           <w:id w:val="1840572565"/>
           <w:citation/>
         </w:sdtPr>
+        <w:sdtEndPr/>
         <w:sdtContent>
           <w:r>
             <w:rPr>
@@ -13994,6 +14017,7 @@
           <w:id w:val="915900159"/>
           <w:citation/>
         </w:sdtPr>
+        <w:sdtEndPr/>
         <w:sdtContent>
           <w:r>
             <w:rPr>
@@ -14463,6 +14487,7 @@
           <w:id w:val="-551160556"/>
           <w:citation/>
         </w:sdtPr>
+        <w:sdtEndPr/>
         <w:sdtContent>
           <w:r>
             <w:rPr>
@@ -14704,6 +14729,7 @@
           <w:id w:val="1788924849"/>
           <w:citation/>
         </w:sdtPr>
+        <w:sdtEndPr/>
         <w:sdtContent>
           <w:r>
             <w:rPr>
@@ -14963,6 +14989,7 @@
           <w:id w:val="-524489780"/>
           <w:citation/>
         </w:sdtPr>
+        <w:sdtEndPr/>
         <w:sdtContent>
           <w:r>
             <w:rPr>
@@ -15882,6 +15909,7 @@
           <w:id w:val="-1924397837"/>
           <w:citation/>
         </w:sdtPr>
+        <w:sdtEndPr/>
         <w:sdtContent>
           <w:r>
             <w:rPr>
@@ -15964,6 +15992,7 @@
           <w:id w:val="1176315652"/>
           <w:citation/>
         </w:sdtPr>
+        <w:sdtEndPr/>
         <w:sdtContent>
           <w:r>
             <w:rPr>
@@ -16148,6 +16177,7 @@
           <w:id w:val="-1300379828"/>
           <w:citation/>
         </w:sdtPr>
+        <w:sdtEndPr/>
         <w:sdtContent>
           <w:r>
             <w:rPr>
@@ -16330,6 +16360,7 @@
           <w:id w:val="-289666127"/>
           <w:citation/>
         </w:sdtPr>
+        <w:sdtEndPr/>
         <w:sdtContent>
           <w:r>
             <w:rPr>
@@ -16457,6 +16488,7 @@
           <w:id w:val="341433499"/>
           <w:citation/>
         </w:sdtPr>
+        <w:sdtEndPr/>
         <w:sdtContent>
           <w:r>
             <w:rPr>
@@ -16755,6 +16787,7 @@
           <w:id w:val="-433896564"/>
           <w:citation/>
         </w:sdtPr>
+        <w:sdtEndPr/>
         <w:sdtContent>
           <w:r>
             <w:rPr>
@@ -16982,6 +17015,7 @@
           <w:id w:val="554354238"/>
           <w:citation/>
         </w:sdtPr>
+        <w:sdtEndPr/>
         <w:sdtContent>
           <w:r>
             <w:rPr>
@@ -17138,6 +17172,7 @@
           <w:id w:val="327567523"/>
           <w:citation/>
         </w:sdtPr>
+        <w:sdtEndPr/>
         <w:sdtContent>
           <w:r>
             <w:rPr>
@@ -17738,7 +17773,7 @@
           <w:szCs w:val="24"/>
         </w:rPr>
       </w:pPr>
-      <w:bookmarkStart w:id="44" w:name="_Hlk1076991"/>
+      <w:bookmarkStart w:id="45" w:name="_Hlk1076991"/>
       <w:r>
         <w:rPr>
           <w:rFonts w:ascii="Times New Roman" w:hAnsi="Times New Roman" w:cs="Times New Roman"/>
@@ -17749,7 +17784,7 @@
         </w:rPr>
         <w:t>2.1.3 Sistemas de Información y la Organización</w:t>
       </w:r>
-      <w:bookmarkEnd w:id="44"/>
+      <w:bookmarkEnd w:id="45"/>
       <w:r>
         <w:rPr>
           <w:rFonts w:ascii="Times New Roman" w:hAnsi="Times New Roman" w:cs="Times New Roman"/>
@@ -17816,6 +17851,7 @@
           <w:id w:val="116884003"/>
           <w:citation/>
         </w:sdtPr>
+        <w:sdtEndPr/>
         <w:sdtContent>
           <w:r>
             <w:rPr>
@@ -18408,6 +18444,7 @@
           <w:id w:val="-1537264254"/>
           <w:citation/>
         </w:sdtPr>
+        <w:sdtEndPr/>
         <w:sdtContent>
           <w:r>
             <w:rPr>
@@ -18688,6 +18725,7 @@
           <w:id w:val="-1095157727"/>
           <w:citation/>
         </w:sdtPr>
+        <w:sdtEndPr/>
         <w:sdtContent>
           <w:r>
             <w:rPr>
@@ -19227,6 +19265,7 @@
           <w:id w:val="1143241639"/>
           <w:citation/>
         </w:sdtPr>
+        <w:sdtEndPr/>
         <w:sdtContent>
           <w:r>
             <w:rPr>
@@ -19435,6 +19474,7 @@
           <w:id w:val="-664481778"/>
           <w:citation/>
         </w:sdtPr>
+        <w:sdtEndPr/>
         <w:sdtContent>
           <w:r>
             <w:rPr>
@@ -19519,7 +19559,7 @@
         <w:lastRenderedPageBreak/>
         <w:tab/>
       </w:r>
-      <w:bookmarkStart w:id="45" w:name="_Hlk14638716"/>
+      <w:bookmarkStart w:id="46" w:name="_Hlk14638716"/>
       <w:r>
         <w:rPr>
           <w:rFonts w:ascii="Times New Roman" w:hAnsi="Times New Roman" w:cs="Times New Roman"/>
@@ -19558,6 +19598,7 @@
           <w:id w:val="-99037213"/>
           <w:citation/>
         </w:sdtPr>
+        <w:sdtEndPr/>
         <w:sdtContent>
           <w:r>
             <w:rPr>
@@ -19618,7 +19659,7 @@
           </w:r>
         </w:sdtContent>
       </w:sdt>
-      <w:bookmarkEnd w:id="45"/>
+      <w:bookmarkEnd w:id="46"/>
     </w:p>
     <w:p>
       <w:pPr>
@@ -19639,7 +19680,7 @@
         </w:rPr>
         <w:tab/>
       </w:r>
-      <w:bookmarkStart w:id="46" w:name="_Hlk14639375"/>
+      <w:bookmarkStart w:id="47" w:name="_Hlk14639375"/>
       <w:r>
         <w:rPr>
           <w:rFonts w:ascii="Times New Roman" w:hAnsi="Times New Roman" w:cs="Times New Roman"/>
@@ -19725,6 +19766,7 @@
           <w:id w:val="-1846939740"/>
           <w:citation/>
         </w:sdtPr>
+        <w:sdtEndPr/>
         <w:sdtContent>
           <w:r>
             <w:rPr>
@@ -19777,7 +19819,7 @@
           </w:r>
         </w:sdtContent>
       </w:sdt>
-      <w:bookmarkEnd w:id="46"/>
+      <w:bookmarkEnd w:id="47"/>
     </w:p>
     <w:p>
       <w:pPr>
@@ -19826,7 +19868,7 @@
         </w:rPr>
         <w:t xml:space="preserve"> Características de la Gestión de la Información.</w:t>
       </w:r>
-      <w:bookmarkStart w:id="47" w:name="_Hlk14639517"/>
+      <w:bookmarkStart w:id="48" w:name="_Hlk14639517"/>
       <w:r>
         <w:rPr>
           <w:rFonts w:ascii="Times New Roman" w:hAnsi="Times New Roman" w:cs="Times New Roman"/>
@@ -19949,6 +19991,7 @@
           <w:id w:val="528763273"/>
           <w:citation/>
         </w:sdtPr>
+        <w:sdtEndPr/>
         <w:sdtContent>
           <w:r>
             <w:rPr>
@@ -20074,8 +20117,8 @@
         </w:rPr>
         <w:t xml:space="preserve">los mismos, mediante mecanismos de seguridad, integridad y calidad de la información.  </w:t>
       </w:r>
-      <w:bookmarkStart w:id="48" w:name="_Hlk14639817"/>
-      <w:bookmarkEnd w:id="47"/>
+      <w:bookmarkStart w:id="49" w:name="_Hlk14639817"/>
+      <w:bookmarkEnd w:id="48"/>
     </w:p>
     <w:p>
       <w:pPr>
@@ -20198,6 +20241,7 @@
           <w:id w:val="-956179843"/>
           <w:citation/>
         </w:sdtPr>
+        <w:sdtEndPr/>
         <w:sdtContent>
           <w:r>
             <w:rPr>
@@ -20451,7 +20495,7 @@
         </w:rPr>
       </w:pPr>
     </w:p>
-    <w:bookmarkEnd w:id="48"/>
+    <w:bookmarkEnd w:id="49"/>
     <w:p>
       <w:pPr>
         <w:spacing w:line="480" w:lineRule="auto"/>
@@ -21094,6 +21138,7 @@
           <w:id w:val="278224098"/>
           <w:citation/>
         </w:sdtPr>
+        <w:sdtEndPr/>
         <w:sdtContent>
           <w:r>
             <w:rPr>
@@ -21168,6 +21213,7 @@
           <w:id w:val="-1846167100"/>
           <w:citation/>
         </w:sdtPr>
+        <w:sdtEndPr/>
         <w:sdtContent>
           <w:r>
             <w:rPr>
@@ -21255,6 +21301,7 @@
           <w:id w:val="1143385088"/>
           <w:citation/>
         </w:sdtPr>
+        <w:sdtEndPr/>
         <w:sdtContent>
           <w:r>
             <w:rPr>
@@ -21378,6 +21425,7 @@
           <w:id w:val="-350113699"/>
           <w:citation/>
         </w:sdtPr>
+        <w:sdtEndPr/>
         <w:sdtContent>
           <w:r>
             <w:rPr>
@@ -21515,6 +21563,7 @@
           <w:id w:val="38784942"/>
           <w:citation/>
         </w:sdtPr>
+        <w:sdtEndPr/>
         <w:sdtContent>
           <w:r>
             <w:rPr>
@@ -21715,6 +21764,7 @@
           <w:id w:val="1986742274"/>
           <w:citation/>
         </w:sdtPr>
+        <w:sdtEndPr/>
         <w:sdtContent>
           <w:r>
             <w:rPr>
@@ -22173,6 +22223,7 @@
           <w:id w:val="-355889060"/>
           <w:citation/>
         </w:sdtPr>
+        <w:sdtEndPr/>
         <w:sdtContent>
           <w:r>
             <w:rPr>
@@ -22280,6 +22331,7 @@
           <w:id w:val="-638192369"/>
           <w:citation/>
         </w:sdtPr>
+        <w:sdtEndPr/>
         <w:sdtContent>
           <w:r>
             <w:rPr>
@@ -22670,6 +22722,7 @@
           <w:id w:val="-398527993"/>
           <w:citation/>
         </w:sdtPr>
+        <w:sdtEndPr/>
         <w:sdtContent>
           <w:r>
             <w:rPr>
@@ -22980,6 +23033,7 @@
           <w:id w:val="-902301238"/>
           <w:citation/>
         </w:sdtPr>
+        <w:sdtEndPr/>
         <w:sdtContent>
           <w:r>
             <w:rPr>
@@ -23715,6 +23769,7 @@
           <w:id w:val="-1537653178"/>
           <w:citation/>
         </w:sdtPr>
+        <w:sdtEndPr/>
         <w:sdtContent>
           <w:r>
             <w:rPr>
@@ -23971,6 +24026,7 @@
           <w:id w:val="695728448"/>
           <w:citation/>
         </w:sdtPr>
+        <w:sdtEndPr/>
         <w:sdtContent>
           <w:r>
             <w:rPr>
@@ -24083,6 +24139,7 @@
           <w:id w:val="1428384419"/>
           <w:citation/>
         </w:sdtPr>
+        <w:sdtEndPr/>
         <w:sdtContent>
           <w:r>
             <w:rPr>
@@ -24473,6 +24530,7 @@
           <w:id w:val="-866824731"/>
           <w:citation/>
         </w:sdtPr>
+        <w:sdtEndPr/>
         <w:sdtContent>
           <w:r>
             <w:rPr>
@@ -24600,6 +24658,7 @@
           <w:id w:val="692657779"/>
           <w:citation/>
         </w:sdtPr>
+        <w:sdtEndPr/>
         <w:sdtContent>
           <w:r>
             <w:rPr>
@@ -24963,6 +25022,7 @@
           <w:id w:val="-67953967"/>
           <w:citation/>
         </w:sdtPr>
+        <w:sdtEndPr/>
         <w:sdtContent>
           <w:r>
             <w:rPr>
@@ -25170,6 +25230,7 @@
           <w:id w:val="572792946"/>
           <w:citation/>
         </w:sdtPr>
+        <w:sdtEndPr/>
         <w:sdtContent>
           <w:r>
             <w:rPr>
@@ -25643,6 +25704,7 @@
           <w:id w:val="-1831600286"/>
           <w:citation/>
         </w:sdtPr>
+        <w:sdtEndPr/>
         <w:sdtContent>
           <w:r>
             <w:rPr>
@@ -26159,6 +26221,7 @@
           <w:id w:val="-1937669710"/>
           <w:citation/>
         </w:sdtPr>
+        <w:sdtEndPr/>
         <w:sdtContent>
           <w:r>
             <w:rPr>
@@ -26349,6 +26412,7 @@
           <w:id w:val="1916973656"/>
           <w:citation/>
         </w:sdtPr>
+        <w:sdtEndPr/>
         <w:sdtContent>
           <w:r>
             <w:rPr>
@@ -26918,6 +26982,7 @@
           <w:id w:val="799739753"/>
           <w:citation/>
         </w:sdtPr>
+        <w:sdtEndPr/>
         <w:sdtContent>
           <w:r>
             <w:rPr>
@@ -27107,7 +27172,7 @@
           <w:szCs w:val="24"/>
         </w:rPr>
       </w:pPr>
-      <w:bookmarkStart w:id="49" w:name="_Toc517026117"/>
+      <w:bookmarkStart w:id="50" w:name="_Toc517026117"/>
       <w:r>
         <w:rPr>
           <w:rFonts w:cs="Times New Roman"/>
@@ -27122,7 +27187,7 @@
         </w:rPr>
         <w:t>MÉTODOS Y TÉCNICAS DE INVESTIGACIÓN</w:t>
       </w:r>
-      <w:bookmarkEnd w:id="49"/>
+      <w:bookmarkEnd w:id="50"/>
     </w:p>
     <w:p>
       <w:pPr>
@@ -27133,7 +27198,7 @@
           <w:szCs w:val="24"/>
         </w:rPr>
       </w:pPr>
-      <w:bookmarkStart w:id="50" w:name="_Toc517026118"/>
+      <w:bookmarkStart w:id="51" w:name="_Toc517026118"/>
       <w:r>
         <w:rPr>
           <w:rFonts w:cs="Times New Roman"/>
@@ -27155,7 +27220,7 @@
         </w:rPr>
         <w:t>ipo de investigación</w:t>
       </w:r>
-      <w:bookmarkEnd w:id="50"/>
+      <w:bookmarkEnd w:id="51"/>
     </w:p>
     <w:p>
       <w:pPr>
@@ -27204,6 +27269,7 @@
           <w:id w:val="550583182"/>
           <w:citation/>
         </w:sdtPr>
+        <w:sdtEndPr/>
         <w:sdtContent>
           <w:r>
             <w:rPr>
@@ -27253,7 +27319,7 @@
           <w:szCs w:val="24"/>
         </w:rPr>
       </w:pPr>
-      <w:bookmarkStart w:id="51" w:name="_Toc517026119"/>
+      <w:bookmarkStart w:id="52" w:name="_Toc517026119"/>
       <w:r>
         <w:rPr>
           <w:rFonts w:cs="Times New Roman"/>
@@ -27275,7 +27341,7 @@
         </w:rPr>
         <w:t>lcance de la investigación</w:t>
       </w:r>
-      <w:bookmarkEnd w:id="51"/>
+      <w:bookmarkEnd w:id="52"/>
     </w:p>
     <w:p>
       <w:pPr>
@@ -27437,7 +27503,7 @@
           <w:szCs w:val="24"/>
         </w:rPr>
       </w:pPr>
-      <w:bookmarkStart w:id="52" w:name="_Toc517026120"/>
+      <w:bookmarkStart w:id="53" w:name="_Toc517026120"/>
       <w:r>
         <w:rPr>
           <w:rFonts w:cs="Times New Roman"/>
@@ -27474,7 +27540,7 @@
         </w:rPr>
         <w:t>iseño de la investigación</w:t>
       </w:r>
-      <w:bookmarkEnd w:id="52"/>
+      <w:bookmarkEnd w:id="53"/>
     </w:p>
     <w:p>
       <w:pPr>
@@ -27616,7 +27682,7 @@
           <w:szCs w:val="24"/>
         </w:rPr>
       </w:pPr>
-      <w:bookmarkStart w:id="53" w:name="_Toc517026121"/>
+      <w:bookmarkStart w:id="54" w:name="_Toc517026121"/>
       <w:r>
         <w:rPr>
           <w:rFonts w:cs="Times New Roman"/>
@@ -27638,7 +27704,7 @@
         </w:rPr>
         <w:t>ipótesis de la investigación</w:t>
       </w:r>
-      <w:bookmarkEnd w:id="53"/>
+      <w:bookmarkEnd w:id="54"/>
       <w:r>
         <w:rPr>
           <w:rFonts w:cs="Times New Roman"/>
@@ -27745,7 +27811,7 @@
           <w:szCs w:val="24"/>
         </w:rPr>
       </w:pPr>
-      <w:bookmarkStart w:id="54" w:name="_Toc517026122"/>
+      <w:bookmarkStart w:id="55" w:name="_Toc517026122"/>
       <w:r>
         <w:rPr>
           <w:rFonts w:cs="Times New Roman"/>
@@ -27767,7 +27833,7 @@
         </w:rPr>
         <w:t>efinición de variables e indicadores</w:t>
       </w:r>
-      <w:bookmarkEnd w:id="54"/>
+      <w:bookmarkEnd w:id="55"/>
     </w:p>
     <w:p>
       <w:pPr>
@@ -28170,7 +28236,7 @@
                 <w:szCs w:val="24"/>
               </w:rPr>
             </w:pPr>
-            <w:bookmarkStart w:id="55" w:name="_Hlk16949059"/>
+            <w:bookmarkStart w:id="56" w:name="_Hlk16949059"/>
             <w:r>
               <w:rPr>
                 <w:rFonts w:ascii="Times New Roman" w:hAnsi="Times New Roman" w:cs="Times New Roman"/>
@@ -28338,8 +28404,8 @@
                 <w:szCs w:val="24"/>
               </w:rPr>
             </w:pPr>
-            <w:bookmarkStart w:id="56" w:name="_Hlk16949080"/>
-            <w:bookmarkEnd w:id="55"/>
+            <w:bookmarkStart w:id="57" w:name="_Hlk16949080"/>
+            <w:bookmarkEnd w:id="56"/>
             <w:r>
               <w:rPr>
                 <w:rFonts w:ascii="Times New Roman" w:hAnsi="Times New Roman" w:cs="Times New Roman"/>
@@ -28347,146 +28413,6 @@
                 <w:szCs w:val="24"/>
               </w:rPr>
               <w:t>Procesos del Docente</w:t>
-            </w:r>
-            <w:bookmarkEnd w:id="56"/>
-          </w:p>
-        </w:tc>
-        <w:tc>
-          <w:tcPr>
-            <w:tcW w:w="6566" w:type="dxa"/>
-          </w:tcPr>
-          <w:p>
-            <w:pPr>
-              <w:pStyle w:val="Prrafodelista"/>
-              <w:numPr>
-                <w:ilvl w:val="0"/>
-                <w:numId w:val="27"/>
-              </w:numPr>
-              <w:spacing w:line="480" w:lineRule="auto"/>
-              <w:rPr>
-                <w:rFonts w:ascii="Times New Roman" w:hAnsi="Times New Roman" w:cs="Times New Roman"/>
-                <w:color w:val="000000"/>
-                <w:sz w:val="24"/>
-                <w:szCs w:val="24"/>
-                <w:lang w:val="es-ES" w:eastAsia="es-VE"/>
-              </w:rPr>
-            </w:pPr>
-            <w:r>
-              <w:rPr>
-                <w:rFonts w:ascii="Times New Roman" w:hAnsi="Times New Roman" w:cs="Times New Roman"/>
-                <w:color w:val="000000"/>
-                <w:sz w:val="24"/>
-                <w:szCs w:val="24"/>
-                <w:lang w:val="es-ES" w:eastAsia="es-VE"/>
-              </w:rPr>
-              <w:t>Proceso de Cumplimiento académicos de Docentes</w:t>
-            </w:r>
-          </w:p>
-          <w:p>
-            <w:pPr>
-              <w:pStyle w:val="Prrafodelista"/>
-              <w:numPr>
-                <w:ilvl w:val="0"/>
-                <w:numId w:val="27"/>
-              </w:numPr>
-              <w:spacing w:line="480" w:lineRule="auto"/>
-              <w:rPr>
-                <w:rFonts w:ascii="Times New Roman" w:hAnsi="Times New Roman" w:cs="Times New Roman"/>
-                <w:color w:val="000000"/>
-                <w:sz w:val="24"/>
-                <w:szCs w:val="24"/>
-                <w:lang w:val="es-ES" w:eastAsia="es-VE"/>
-              </w:rPr>
-            </w:pPr>
-            <w:r>
-              <w:rPr>
-                <w:rFonts w:ascii="Times New Roman" w:hAnsi="Times New Roman" w:cs="Times New Roman"/>
-                <w:color w:val="000000"/>
-                <w:sz w:val="24"/>
-                <w:szCs w:val="24"/>
-                <w:lang w:val="es-ES" w:eastAsia="es-VE"/>
-              </w:rPr>
-              <w:t>Proceso de Asistencia de Docentes</w:t>
-            </w:r>
-          </w:p>
-          <w:p>
-            <w:pPr>
-              <w:pStyle w:val="Prrafodelista"/>
-              <w:numPr>
-                <w:ilvl w:val="0"/>
-                <w:numId w:val="27"/>
-              </w:numPr>
-              <w:spacing w:line="480" w:lineRule="auto"/>
-              <w:rPr>
-                <w:rFonts w:ascii="Times New Roman" w:hAnsi="Times New Roman" w:cs="Times New Roman"/>
-                <w:color w:val="000000"/>
-                <w:sz w:val="24"/>
-                <w:szCs w:val="24"/>
-                <w:lang w:val="es-ES" w:eastAsia="es-VE"/>
-              </w:rPr>
-            </w:pPr>
-            <w:r>
-              <w:rPr>
-                <w:rFonts w:ascii="Times New Roman" w:hAnsi="Times New Roman" w:cs="Times New Roman"/>
-                <w:color w:val="000000"/>
-                <w:sz w:val="24"/>
-                <w:szCs w:val="24"/>
-                <w:lang w:val="es-ES" w:eastAsia="es-VE"/>
-              </w:rPr>
-              <w:t>Proceso de Calificaciones del Docente</w:t>
-            </w:r>
-          </w:p>
-          <w:p>
-            <w:pPr>
-              <w:pStyle w:val="Prrafodelista"/>
-              <w:numPr>
-                <w:ilvl w:val="0"/>
-                <w:numId w:val="27"/>
-              </w:numPr>
-              <w:spacing w:line="480" w:lineRule="auto"/>
-              <w:rPr>
-                <w:rFonts w:ascii="Times New Roman" w:hAnsi="Times New Roman" w:cs="Times New Roman"/>
-                <w:sz w:val="24"/>
-                <w:szCs w:val="24"/>
-              </w:rPr>
-            </w:pPr>
-            <w:r>
-              <w:rPr>
-                <w:rFonts w:ascii="Times New Roman" w:hAnsi="Times New Roman" w:cs="Times New Roman"/>
-                <w:color w:val="000000"/>
-                <w:sz w:val="24"/>
-                <w:szCs w:val="24"/>
-                <w:lang w:val="es-ES" w:eastAsia="es-VE"/>
-              </w:rPr>
-              <w:t>Proceso de Satisfacción del Docente</w:t>
-            </w:r>
-          </w:p>
-        </w:tc>
-      </w:tr>
-      <w:tr>
-        <w:trPr>
-          <w:trHeight w:val="2682"/>
-        </w:trPr>
-        <w:tc>
-          <w:tcPr>
-            <w:tcW w:w="1796" w:type="dxa"/>
-          </w:tcPr>
-          <w:p>
-            <w:pPr>
-              <w:rPr>
-                <w:rFonts w:ascii="Times New Roman" w:hAnsi="Times New Roman" w:cs="Times New Roman"/>
-                <w:sz w:val="24"/>
-                <w:szCs w:val="24"/>
-              </w:rPr>
-            </w:pPr>
-            <w:bookmarkStart w:id="57" w:name="_Hlk16949089"/>
-            <w:r>
-              <w:rPr>
-                <w:rFonts w:ascii="Times New Roman" w:hAnsi="Times New Roman" w:cs="Times New Roman"/>
-                <w:sz w:val="24"/>
-                <w:szCs w:val="24"/>
-              </w:rPr>
-              <w:t>Procesos Académicos</w:t>
             </w:r>
             <w:bookmarkEnd w:id="57"/>
           </w:p>
@@ -28519,7 +28445,7 @@
                 <w:szCs w:val="24"/>
                 <w:lang w:val="es-ES" w:eastAsia="es-VE"/>
               </w:rPr>
-              <w:t>Proceso de Control de Clases Perdidas</w:t>
+              <w:t>Proceso de Cumplimiento académicos de Docentes</w:t>
             </w:r>
           </w:p>
           <w:p>
@@ -28546,7 +28472,7 @@
                 <w:szCs w:val="24"/>
                 <w:lang w:val="es-ES" w:eastAsia="es-VE"/>
               </w:rPr>
-              <w:t>Proceso de Actividades Escolares</w:t>
+              <w:t>Proceso de Asistencia de Docentes</w:t>
             </w:r>
           </w:p>
           <w:p>
@@ -28573,7 +28499,7 @@
                 <w:szCs w:val="24"/>
                 <w:lang w:val="es-ES" w:eastAsia="es-VE"/>
               </w:rPr>
-              <w:t>Procesos de Admisiones y Matriculas</w:t>
+              <w:t>Proceso de Calificaciones del Docente</w:t>
             </w:r>
           </w:p>
           <w:p>
@@ -28586,53 +28512,26 @@
               <w:spacing w:line="480" w:lineRule="auto"/>
               <w:rPr>
                 <w:rFonts w:ascii="Times New Roman" w:hAnsi="Times New Roman" w:cs="Times New Roman"/>
+                <w:sz w:val="24"/>
+                <w:szCs w:val="24"/>
+              </w:rPr>
+            </w:pPr>
+            <w:r>
+              <w:rPr>
+                <w:rFonts w:ascii="Times New Roman" w:hAnsi="Times New Roman" w:cs="Times New Roman"/>
                 <w:color w:val="000000"/>
                 <w:sz w:val="24"/>
                 <w:szCs w:val="24"/>
                 <w:lang w:val="es-ES" w:eastAsia="es-VE"/>
               </w:rPr>
-            </w:pPr>
-            <w:r>
-              <w:rPr>
-                <w:rFonts w:ascii="Times New Roman" w:hAnsi="Times New Roman" w:cs="Times New Roman"/>
-                <w:color w:val="000000"/>
-                <w:sz w:val="24"/>
-                <w:szCs w:val="24"/>
-                <w:lang w:val="es-ES" w:eastAsia="es-VE"/>
-              </w:rPr>
-              <w:t>Proceso de Control de redes sociales</w:t>
-            </w:r>
-          </w:p>
-          <w:p>
-            <w:pPr>
-              <w:pStyle w:val="Prrafodelista"/>
-              <w:numPr>
-                <w:ilvl w:val="0"/>
-                <w:numId w:val="27"/>
-              </w:numPr>
-              <w:spacing w:line="480" w:lineRule="auto"/>
-              <w:rPr>
-                <w:rFonts w:ascii="Times New Roman" w:hAnsi="Times New Roman" w:cs="Times New Roman"/>
-                <w:sz w:val="24"/>
-                <w:szCs w:val="24"/>
-              </w:rPr>
-            </w:pPr>
-            <w:r>
-              <w:rPr>
-                <w:rFonts w:ascii="Times New Roman" w:hAnsi="Times New Roman" w:cs="Times New Roman"/>
-                <w:color w:val="000000"/>
-                <w:sz w:val="24"/>
-                <w:szCs w:val="24"/>
-                <w:lang w:val="es-ES" w:eastAsia="es-VE"/>
-              </w:rPr>
-              <w:t>Proceso de Uso de Plataforma Educativa</w:t>
+              <w:t>Proceso de Satisfacción del Docente</w:t>
             </w:r>
           </w:p>
         </w:tc>
       </w:tr>
       <w:tr>
         <w:trPr>
-          <w:trHeight w:val="1609"/>
+          <w:trHeight w:val="2682"/>
         </w:trPr>
         <w:tc>
           <w:tcPr>
@@ -28646,14 +28545,14 @@
                 <w:szCs w:val="24"/>
               </w:rPr>
             </w:pPr>
-            <w:bookmarkStart w:id="58" w:name="_Hlk16949097"/>
+            <w:bookmarkStart w:id="58" w:name="_Hlk16949089"/>
             <w:r>
               <w:rPr>
                 <w:rFonts w:ascii="Times New Roman" w:hAnsi="Times New Roman" w:cs="Times New Roman"/>
                 <w:sz w:val="24"/>
                 <w:szCs w:val="24"/>
               </w:rPr>
-              <w:t>Procesos Financieros</w:t>
+              <w:t>Procesos Académicos</w:t>
             </w:r>
             <w:bookmarkEnd w:id="58"/>
           </w:p>
@@ -28686,7 +28585,7 @@
                 <w:szCs w:val="24"/>
                 <w:lang w:val="es-ES" w:eastAsia="es-VE"/>
               </w:rPr>
-              <w:t>Proceso de Control de Ingresos y Egresos</w:t>
+              <w:t>Proceso de Control de Clases Perdidas</w:t>
             </w:r>
           </w:p>
           <w:p>
@@ -28713,7 +28612,7 @@
                 <w:szCs w:val="24"/>
                 <w:lang w:val="es-ES" w:eastAsia="es-VE"/>
               </w:rPr>
-              <w:t>Proceso de Análisis Financiero por Grado y Sección</w:t>
+              <w:t>Proceso de Actividades Escolares</w:t>
             </w:r>
           </w:p>
           <w:p>
@@ -28726,26 +28625,80 @@
               <w:spacing w:line="480" w:lineRule="auto"/>
               <w:rPr>
                 <w:rFonts w:ascii="Times New Roman" w:hAnsi="Times New Roman" w:cs="Times New Roman"/>
-                <w:sz w:val="24"/>
-                <w:szCs w:val="24"/>
-              </w:rPr>
-            </w:pPr>
-            <w:r>
-              <w:rPr>
-                <w:rFonts w:ascii="Times New Roman" w:hAnsi="Times New Roman" w:cs="Times New Roman"/>
                 <w:color w:val="000000"/>
                 <w:sz w:val="24"/>
                 <w:szCs w:val="24"/>
                 <w:lang w:val="es-ES" w:eastAsia="es-VE"/>
               </w:rPr>
-              <w:t>Proceso de Control de Mora Estudiantil y Cobranza</w:t>
+            </w:pPr>
+            <w:r>
+              <w:rPr>
+                <w:rFonts w:ascii="Times New Roman" w:hAnsi="Times New Roman" w:cs="Times New Roman"/>
+                <w:color w:val="000000"/>
+                <w:sz w:val="24"/>
+                <w:szCs w:val="24"/>
+                <w:lang w:val="es-ES" w:eastAsia="es-VE"/>
+              </w:rPr>
+              <w:t>Procesos de Admisiones y Matriculas</w:t>
+            </w:r>
+          </w:p>
+          <w:p>
+            <w:pPr>
+              <w:pStyle w:val="Prrafodelista"/>
+              <w:numPr>
+                <w:ilvl w:val="0"/>
+                <w:numId w:val="27"/>
+              </w:numPr>
+              <w:spacing w:line="480" w:lineRule="auto"/>
+              <w:rPr>
+                <w:rFonts w:ascii="Times New Roman" w:hAnsi="Times New Roman" w:cs="Times New Roman"/>
+                <w:color w:val="000000"/>
+                <w:sz w:val="24"/>
+                <w:szCs w:val="24"/>
+                <w:lang w:val="es-ES" w:eastAsia="es-VE"/>
+              </w:rPr>
+            </w:pPr>
+            <w:r>
+              <w:rPr>
+                <w:rFonts w:ascii="Times New Roman" w:hAnsi="Times New Roman" w:cs="Times New Roman"/>
+                <w:color w:val="000000"/>
+                <w:sz w:val="24"/>
+                <w:szCs w:val="24"/>
+                <w:lang w:val="es-ES" w:eastAsia="es-VE"/>
+              </w:rPr>
+              <w:t>Proceso de Control de redes sociales</w:t>
+            </w:r>
+          </w:p>
+          <w:p>
+            <w:pPr>
+              <w:pStyle w:val="Prrafodelista"/>
+              <w:numPr>
+                <w:ilvl w:val="0"/>
+                <w:numId w:val="27"/>
+              </w:numPr>
+              <w:spacing w:line="480" w:lineRule="auto"/>
+              <w:rPr>
+                <w:rFonts w:ascii="Times New Roman" w:hAnsi="Times New Roman" w:cs="Times New Roman"/>
+                <w:sz w:val="24"/>
+                <w:szCs w:val="24"/>
+              </w:rPr>
+            </w:pPr>
+            <w:r>
+              <w:rPr>
+                <w:rFonts w:ascii="Times New Roman" w:hAnsi="Times New Roman" w:cs="Times New Roman"/>
+                <w:color w:val="000000"/>
+                <w:sz w:val="24"/>
+                <w:szCs w:val="24"/>
+                <w:lang w:val="es-ES" w:eastAsia="es-VE"/>
+              </w:rPr>
+              <w:t>Proceso de Uso de Plataforma Educativa</w:t>
             </w:r>
           </w:p>
         </w:tc>
       </w:tr>
       <w:tr>
         <w:trPr>
-          <w:trHeight w:val="237"/>
+          <w:trHeight w:val="1609"/>
         </w:trPr>
         <w:tc>
           <w:tcPr>
@@ -28755,15 +28708,20 @@
             <w:pPr>
               <w:rPr>
                 <w:rFonts w:ascii="Times New Roman" w:hAnsi="Times New Roman" w:cs="Times New Roman"/>
+                <w:sz w:val="24"/>
+                <w:szCs w:val="24"/>
               </w:rPr>
             </w:pPr>
+            <w:bookmarkStart w:id="59" w:name="_Hlk16949097"/>
             <w:r>
               <w:rPr>
                 <w:rFonts w:ascii="Times New Roman" w:hAnsi="Times New Roman" w:cs="Times New Roman"/>
                 <w:sz w:val="24"/>
-              </w:rPr>
-              <w:t xml:space="preserve">Toma de Decisiones </w:t>
-            </w:r>
+                <w:szCs w:val="24"/>
+              </w:rPr>
+              <w:t>Procesos Financieros</w:t>
+            </w:r>
+            <w:bookmarkEnd w:id="59"/>
           </w:p>
         </w:tc>
         <w:tc>
@@ -28794,7 +28752,7 @@
                 <w:szCs w:val="24"/>
                 <w:lang w:val="es-ES" w:eastAsia="es-VE"/>
               </w:rPr>
-              <w:t xml:space="preserve">Grado de Satisfacción por parte de los involucrados en el uso de la herramienta de BI. </w:t>
+              <w:t>Proceso de Control de Ingresos y Egresos</w:t>
             </w:r>
           </w:p>
           <w:p>
@@ -28821,7 +28779,7 @@
                 <w:szCs w:val="24"/>
                 <w:lang w:val="es-ES" w:eastAsia="es-VE"/>
               </w:rPr>
-              <w:t xml:space="preserve">Aumento en la cantidad de informes, reportes y gráficos. </w:t>
+              <w:t>Proceso de Análisis Financiero por Grado y Sección</w:t>
             </w:r>
           </w:p>
           <w:p>
@@ -28834,13 +28792,58 @@
               <w:spacing w:line="480" w:lineRule="auto"/>
               <w:rPr>
                 <w:rFonts w:ascii="Times New Roman" w:hAnsi="Times New Roman" w:cs="Times New Roman"/>
+                <w:sz w:val="24"/>
+                <w:szCs w:val="24"/>
+              </w:rPr>
+            </w:pPr>
+            <w:r>
+              <w:rPr>
+                <w:rFonts w:ascii="Times New Roman" w:hAnsi="Times New Roman" w:cs="Times New Roman"/>
                 <w:color w:val="000000"/>
                 <w:sz w:val="24"/>
                 <w:szCs w:val="24"/>
                 <w:lang w:val="es-ES" w:eastAsia="es-VE"/>
               </w:rPr>
+              <w:t>Proceso de Control de Mora Estudiantil y Cobranza</w:t>
+            </w:r>
+          </w:p>
+        </w:tc>
+      </w:tr>
+      <w:tr>
+        <w:trPr>
+          <w:trHeight w:val="237"/>
+        </w:trPr>
+        <w:tc>
+          <w:tcPr>
+            <w:tcW w:w="1796" w:type="dxa"/>
+          </w:tcPr>
+          <w:p>
+            <w:pPr>
+              <w:rPr>
+                <w:rFonts w:ascii="Times New Roman" w:hAnsi="Times New Roman" w:cs="Times New Roman"/>
+              </w:rPr>
             </w:pPr>
             <w:r>
+              <w:rPr>
+                <w:rFonts w:ascii="Times New Roman" w:hAnsi="Times New Roman" w:cs="Times New Roman"/>
+                <w:sz w:val="24"/>
+              </w:rPr>
+              <w:t xml:space="preserve">Toma de Decisiones </w:t>
+            </w:r>
+          </w:p>
+        </w:tc>
+        <w:tc>
+          <w:tcPr>
+            <w:tcW w:w="6566" w:type="dxa"/>
+          </w:tcPr>
+          <w:p>
+            <w:pPr>
+              <w:pStyle w:val="Prrafodelista"/>
+              <w:numPr>
+                <w:ilvl w:val="0"/>
+                <w:numId w:val="27"/>
+              </w:numPr>
+              <w:spacing w:line="480" w:lineRule="auto"/>
               <w:rPr>
                 <w:rFonts w:ascii="Times New Roman" w:hAnsi="Times New Roman" w:cs="Times New Roman"/>
                 <w:color w:val="000000"/>
@@ -28848,8 +28851,16 @@
                 <w:szCs w:val="24"/>
                 <w:lang w:val="es-ES" w:eastAsia="es-VE"/>
               </w:rPr>
-              <w:lastRenderedPageBreak/>
-              <w:t>Aumento en la calidad de los informes, reportes y gráficos</w:t>
+            </w:pPr>
+            <w:r>
+              <w:rPr>
+                <w:rFonts w:ascii="Times New Roman" w:hAnsi="Times New Roman" w:cs="Times New Roman"/>
+                <w:color w:val="000000"/>
+                <w:sz w:val="24"/>
+                <w:szCs w:val="24"/>
+                <w:lang w:val="es-ES" w:eastAsia="es-VE"/>
+              </w:rPr>
+              <w:t xml:space="preserve">Grado de Satisfacción por parte de los involucrados en el uso de la herramienta de BI. </w:t>
             </w:r>
           </w:p>
           <w:p>
@@ -28876,7 +28887,7 @@
                 <w:szCs w:val="24"/>
                 <w:lang w:val="es-ES" w:eastAsia="es-VE"/>
               </w:rPr>
-              <w:t>Aumento en la frecuencia de tomas de decisiones por el uso de la herramienta de BI.</w:t>
+              <w:t xml:space="preserve">Aumento en la cantidad de informes, reportes y gráficos. </w:t>
             </w:r>
           </w:p>
           <w:p>
@@ -28903,7 +28914,8 @@
                 <w:szCs w:val="24"/>
                 <w:lang w:val="es-ES" w:eastAsia="es-VE"/>
               </w:rPr>
-              <w:t xml:space="preserve">Reducción del tiempo de espera para la obtención de los informes, reportes y gráficos. </w:t>
+              <w:lastRenderedPageBreak/>
+              <w:t>Aumento en la calidad de los informes, reportes y gráficos</w:t>
             </w:r>
           </w:p>
           <w:p>
@@ -28930,27 +28942,7 @@
                 <w:szCs w:val="24"/>
                 <w:lang w:val="es-ES" w:eastAsia="es-VE"/>
               </w:rPr>
-              <w:t xml:space="preserve">Aumento en la cobertura de </w:t>
-            </w:r>
-            <w:r>
-              <w:rPr>
-                <w:rFonts w:ascii="Times New Roman" w:hAnsi="Times New Roman" w:cs="Times New Roman"/>
-                <w:color w:val="000000"/>
-                <w:sz w:val="24"/>
-                <w:szCs w:val="24"/>
-                <w:lang w:val="es-ES" w:eastAsia="es-VE"/>
-              </w:rPr>
-              <w:t>las áreas presentadas</w:t>
-            </w:r>
-            <w:r>
-              <w:rPr>
-                <w:rFonts w:ascii="Times New Roman" w:hAnsi="Times New Roman" w:cs="Times New Roman"/>
-                <w:color w:val="000000"/>
-                <w:sz w:val="24"/>
-                <w:szCs w:val="24"/>
-                <w:lang w:val="es-ES" w:eastAsia="es-VE"/>
-              </w:rPr>
-              <w:t xml:space="preserve"> en los informes, reportes y gráficos.  </w:t>
+              <w:t>Aumento en la frecuencia de tomas de decisiones por el uso de la herramienta de BI.</w:t>
             </w:r>
           </w:p>
           <w:p>
@@ -28977,6 +28969,80 @@
                 <w:szCs w:val="24"/>
                 <w:lang w:val="es-ES" w:eastAsia="es-VE"/>
               </w:rPr>
+              <w:t xml:space="preserve">Reducción del tiempo de espera para la obtención de los informes, reportes y gráficos. </w:t>
+            </w:r>
+          </w:p>
+          <w:p>
+            <w:pPr>
+              <w:pStyle w:val="Prrafodelista"/>
+              <w:numPr>
+                <w:ilvl w:val="0"/>
+                <w:numId w:val="27"/>
+              </w:numPr>
+              <w:spacing w:line="480" w:lineRule="auto"/>
+              <w:rPr>
+                <w:rFonts w:ascii="Times New Roman" w:hAnsi="Times New Roman" w:cs="Times New Roman"/>
+                <w:color w:val="000000"/>
+                <w:sz w:val="24"/>
+                <w:szCs w:val="24"/>
+                <w:lang w:val="es-ES" w:eastAsia="es-VE"/>
+              </w:rPr>
+            </w:pPr>
+            <w:r>
+              <w:rPr>
+                <w:rFonts w:ascii="Times New Roman" w:hAnsi="Times New Roman" w:cs="Times New Roman"/>
+                <w:color w:val="000000"/>
+                <w:sz w:val="24"/>
+                <w:szCs w:val="24"/>
+                <w:lang w:val="es-ES" w:eastAsia="es-VE"/>
+              </w:rPr>
+              <w:t xml:space="preserve">Aumento en la cobertura de </w:t>
+            </w:r>
+            <w:r>
+              <w:rPr>
+                <w:rFonts w:ascii="Times New Roman" w:hAnsi="Times New Roman" w:cs="Times New Roman"/>
+                <w:color w:val="000000"/>
+                <w:sz w:val="24"/>
+                <w:szCs w:val="24"/>
+                <w:lang w:val="es-ES" w:eastAsia="es-VE"/>
+              </w:rPr>
+              <w:t>las áreas presentadas</w:t>
+            </w:r>
+            <w:r>
+              <w:rPr>
+                <w:rFonts w:ascii="Times New Roman" w:hAnsi="Times New Roman" w:cs="Times New Roman"/>
+                <w:color w:val="000000"/>
+                <w:sz w:val="24"/>
+                <w:szCs w:val="24"/>
+                <w:lang w:val="es-ES" w:eastAsia="es-VE"/>
+              </w:rPr>
+              <w:t xml:space="preserve"> en los informes, reportes y gráficos.  </w:t>
+            </w:r>
+          </w:p>
+          <w:p>
+            <w:pPr>
+              <w:pStyle w:val="Prrafodelista"/>
+              <w:numPr>
+                <w:ilvl w:val="0"/>
+                <w:numId w:val="27"/>
+              </w:numPr>
+              <w:spacing w:line="480" w:lineRule="auto"/>
+              <w:rPr>
+                <w:rFonts w:ascii="Times New Roman" w:hAnsi="Times New Roman" w:cs="Times New Roman"/>
+                <w:color w:val="000000"/>
+                <w:sz w:val="24"/>
+                <w:szCs w:val="24"/>
+                <w:lang w:val="es-ES" w:eastAsia="es-VE"/>
+              </w:rPr>
+            </w:pPr>
+            <w:r>
+              <w:rPr>
+                <w:rFonts w:ascii="Times New Roman" w:hAnsi="Times New Roman" w:cs="Times New Roman"/>
+                <w:color w:val="000000"/>
+                <w:sz w:val="24"/>
+                <w:szCs w:val="24"/>
+                <w:lang w:val="es-ES" w:eastAsia="es-VE"/>
+              </w:rPr>
               <w:t xml:space="preserve">Aumento en la percepción del cumplimiento de metas. </w:t>
             </w:r>
           </w:p>
@@ -29002,7 +29068,7 @@
           <w:szCs w:val="24"/>
         </w:rPr>
       </w:pPr>
-      <w:bookmarkStart w:id="59" w:name="_Toc517026123"/>
+      <w:bookmarkStart w:id="60" w:name="_Toc517026123"/>
       <w:r>
         <w:rPr>
           <w:rFonts w:cs="Times New Roman"/>
@@ -29024,7 +29090,7 @@
         </w:rPr>
         <w:t>oblación y muestra</w:t>
       </w:r>
-      <w:bookmarkEnd w:id="59"/>
+      <w:bookmarkEnd w:id="60"/>
     </w:p>
     <w:p>
       <w:pPr>
@@ -29277,7 +29343,7 @@
           <w:szCs w:val="24"/>
         </w:rPr>
       </w:pPr>
-      <w:bookmarkStart w:id="60" w:name="_Toc517026124"/>
+      <w:bookmarkStart w:id="61" w:name="_Toc517026124"/>
       <w:r>
         <w:rPr>
           <w:rFonts w:cs="Times New Roman"/>
@@ -29300,7 +29366,7 @@
         </w:rPr>
         <w:t>escripción del método y las técnicas de la investigación</w:t>
       </w:r>
-      <w:bookmarkEnd w:id="60"/>
+      <w:bookmarkEnd w:id="61"/>
     </w:p>
     <w:p>
       <w:pPr>
@@ -29578,7 +29644,7 @@
           <w:u w:val="single"/>
         </w:rPr>
       </w:pPr>
-      <w:bookmarkStart w:id="61" w:name="_Toc517026125"/>
+      <w:bookmarkStart w:id="62" w:name="_Toc517026125"/>
       <w:r>
         <w:rPr>
           <w:rFonts w:cs="Times New Roman"/>
@@ -29600,7 +29666,7 @@
         </w:rPr>
         <w:t xml:space="preserve">escripción de los instrumentos para la recolección de </w:t>
       </w:r>
-      <w:bookmarkEnd w:id="61"/>
+      <w:bookmarkEnd w:id="62"/>
       <w:r>
         <w:rPr>
           <w:rFonts w:cs="Times New Roman"/>
@@ -29765,7 +29831,7 @@
           <w:szCs w:val="24"/>
         </w:rPr>
       </w:pPr>
-      <w:bookmarkStart w:id="62" w:name="_Toc517026126"/>
+      <w:bookmarkStart w:id="63" w:name="_Toc517026126"/>
       <w:r>
         <w:rPr>
           <w:rFonts w:cs="Times New Roman"/>
@@ -29780,7 +29846,7 @@
         </w:rPr>
         <w:t>Fuentes de información</w:t>
       </w:r>
-      <w:bookmarkEnd w:id="62"/>
+      <w:bookmarkEnd w:id="63"/>
       <w:r>
         <w:rPr>
           <w:rFonts w:cs="Times New Roman"/>
@@ -29989,7 +30055,7 @@
           <w:szCs w:val="24"/>
         </w:rPr>
       </w:pPr>
-      <w:bookmarkStart w:id="63" w:name="_Toc517026127"/>
+      <w:bookmarkStart w:id="64" w:name="_Toc517026127"/>
       <w:r>
         <w:rPr>
           <w:rFonts w:cs="Times New Roman"/>
@@ -30025,7 +30091,7 @@
         </w:rPr>
         <w:t>rueba piloto</w:t>
       </w:r>
-      <w:bookmarkEnd w:id="63"/>
+      <w:bookmarkEnd w:id="64"/>
       <w:r>
         <w:rPr>
           <w:rFonts w:cs="Times New Roman"/>
@@ -30421,7 +30487,7 @@
           <w:szCs w:val="24"/>
         </w:rPr>
       </w:pPr>
-      <w:bookmarkStart w:id="64" w:name="_Toc517026128"/>
+      <w:bookmarkStart w:id="65" w:name="_Toc517026128"/>
       <w:r>
         <w:rPr>
           <w:rFonts w:cs="Times New Roman"/>
@@ -30447,7 +30513,7 @@
         </w:rPr>
         <w:t>peracionalización de las variables</w:t>
       </w:r>
-      <w:bookmarkEnd w:id="64"/>
+      <w:bookmarkEnd w:id="65"/>
       <w:r>
         <w:rPr>
           <w:rFonts w:cs="Times New Roman"/>
@@ -31134,6 +31200,7 @@
                       <w:sz w:val="24"/>
                       <w:lang w:eastAsia="es-ES"/>
                     </w:rPr>
+                    <w:lastRenderedPageBreak/>
                     <w:br/>
                   </w:r>
                 </w:p>
@@ -31860,6 +31927,7 @@
                 <w:sz w:val="24"/>
                 <w:szCs w:val="24"/>
               </w:rPr>
+              <w:lastRenderedPageBreak/>
               <w:t xml:space="preserve"> </w:t>
             </w:r>
           </w:p>
@@ -33607,7 +33675,7 @@
           <w:sz w:val="24"/>
         </w:rPr>
       </w:pPr>
-      <w:bookmarkStart w:id="65" w:name="_Toc517026129"/>
+      <w:bookmarkStart w:id="66" w:name="_Toc517026129"/>
       <w:r>
         <w:rPr>
           <w:sz w:val="24"/>
@@ -33620,7 +33688,7 @@
         </w:rPr>
         <w:t>Análisis de datos</w:t>
       </w:r>
-      <w:bookmarkEnd w:id="65"/>
+      <w:bookmarkEnd w:id="66"/>
     </w:p>
     <w:p>
       <w:pPr>
@@ -33672,7 +33740,7 @@
           <w:sz w:val="24"/>
         </w:rPr>
       </w:pPr>
-      <w:bookmarkStart w:id="66" w:name="_Toc517026130"/>
+      <w:bookmarkStart w:id="67" w:name="_Toc517026130"/>
       <w:r>
         <w:rPr>
           <w:sz w:val="24"/>
@@ -33685,7 +33753,7 @@
         </w:rPr>
         <w:t>Análisis descriptivo</w:t>
       </w:r>
-      <w:bookmarkEnd w:id="66"/>
+      <w:bookmarkEnd w:id="67"/>
       <w:r>
         <w:rPr>
           <w:sz w:val="24"/>
@@ -33722,7 +33790,7 @@
         </w:rPr>
         <w:t xml:space="preserve">la </w:t>
       </w:r>
-      <w:bookmarkStart w:id="67" w:name="_Hlk496679792"/>
+      <w:bookmarkStart w:id="68" w:name="_Hlk496679792"/>
       <w:r>
         <w:rPr>
           <w:rFonts w:ascii="Times New Roman" w:hAnsi="Times New Roman" w:cs="Times New Roman"/>
@@ -33732,7 +33800,7 @@
         </w:rPr>
         <w:t>media, mediana, rangos, desviación estándar y la varianza de los datos</w:t>
       </w:r>
-      <w:bookmarkEnd w:id="67"/>
+      <w:bookmarkEnd w:id="68"/>
       <w:r>
         <w:rPr>
           <w:rFonts w:ascii="Times New Roman" w:hAnsi="Times New Roman" w:cs="Times New Roman"/>
@@ -33757,8 +33825,8 @@
         <w:pStyle w:val="Ttulo2"/>
         <w:spacing w:line="480" w:lineRule="auto"/>
       </w:pPr>
-      <w:bookmarkStart w:id="68" w:name="_Toc517026131"/>
-      <w:bookmarkStart w:id="69" w:name="_Hlk496676091"/>
+      <w:bookmarkStart w:id="69" w:name="_Toc517026131"/>
+      <w:bookmarkStart w:id="70" w:name="_Hlk496676091"/>
       <w:r>
         <w:t xml:space="preserve">4.1.1 </w:t>
       </w:r>
@@ -33771,7 +33839,7 @@
       <w:r>
         <w:t xml:space="preserve"> el nombre de su variable)</w:t>
       </w:r>
-      <w:bookmarkEnd w:id="68"/>
+      <w:bookmarkEnd w:id="69"/>
       <w:r>
         <w:t xml:space="preserve"> </w:t>
       </w:r>
@@ -33881,7 +33949,7 @@
         <w:t>En cuanto a la pregunta XXXXX, los resultados producto de la aplicación del instrumento demuestran qué:</w:t>
       </w:r>
     </w:p>
-    <w:bookmarkEnd w:id="69"/>
+    <w:bookmarkEnd w:id="70"/>
     <w:p>
       <w:pPr>
         <w:spacing w:line="480" w:lineRule="auto"/>
@@ -34149,7 +34217,7 @@
           <w:sz w:val="24"/>
         </w:rPr>
       </w:pPr>
-      <w:bookmarkStart w:id="70" w:name="_Toc517026132"/>
+      <w:bookmarkStart w:id="71" w:name="_Toc517026132"/>
       <w:r>
         <w:rPr>
           <w:sz w:val="24"/>
@@ -34162,7 +34230,7 @@
         </w:rPr>
         <w:t>Análisis inferencial</w:t>
       </w:r>
-      <w:bookmarkEnd w:id="70"/>
+      <w:bookmarkEnd w:id="71"/>
       <w:r>
         <w:rPr>
           <w:sz w:val="24"/>
@@ -34220,14 +34288,14 @@
           <w:lang w:val="es-HN"/>
         </w:rPr>
       </w:pPr>
-      <w:bookmarkStart w:id="71" w:name="_Toc517026133"/>
+      <w:bookmarkStart w:id="72" w:name="_Toc517026133"/>
       <w:r>
         <w:rPr>
           <w:lang w:val="es-HN"/>
         </w:rPr>
         <w:t>4.2.1 Prueba de normalidad de los datos</w:t>
       </w:r>
-      <w:bookmarkEnd w:id="71"/>
+      <w:bookmarkEnd w:id="72"/>
       <w:r>
         <w:rPr>
           <w:lang w:val="es-HN"/>
@@ -36046,7 +36114,7 @@
           <w:lang w:val="es-HN"/>
         </w:rPr>
       </w:pPr>
-      <w:bookmarkStart w:id="72" w:name="_Toc517026134"/>
+      <w:bookmarkStart w:id="73" w:name="_Toc517026134"/>
       <w:r>
         <w:rPr>
           <w:lang w:val="es-HN"/>
@@ -36059,7 +36127,7 @@
         </w:rPr>
         <w:t>Confiabilidad del instrumento</w:t>
       </w:r>
-      <w:bookmarkEnd w:id="72"/>
+      <w:bookmarkEnd w:id="73"/>
     </w:p>
     <w:p>
       <w:pPr>
@@ -36175,7 +36243,7 @@
           <w:lang w:val="es-HN"/>
         </w:rPr>
       </w:pPr>
-      <w:bookmarkStart w:id="73" w:name="_Toc517026135"/>
+      <w:bookmarkStart w:id="74" w:name="_Toc517026135"/>
       <w:r>
         <w:rPr>
           <w:lang w:val="es-HN"/>
@@ -36195,7 +36263,7 @@
         </w:rPr>
         <w:t xml:space="preserve"> Tipo de hipótesis</w:t>
       </w:r>
-      <w:bookmarkEnd w:id="73"/>
+      <w:bookmarkEnd w:id="74"/>
     </w:p>
     <w:p>
       <w:pPr>
@@ -36378,7 +36446,7 @@
           <w:lang w:val="es-HN"/>
         </w:rPr>
       </w:pPr>
-      <w:bookmarkStart w:id="74" w:name="_Toc517026136"/>
+      <w:bookmarkStart w:id="75" w:name="_Toc517026136"/>
       <w:r>
         <w:rPr>
           <w:lang w:val="es-HN"/>
@@ -36397,7 +36465,7 @@
         </w:rPr>
         <w:t xml:space="preserve"> Método de prueba de hipótesis</w:t>
       </w:r>
-      <w:bookmarkEnd w:id="74"/>
+      <w:bookmarkEnd w:id="75"/>
       <w:r>
         <w:rPr>
           <w:lang w:val="es-HN"/>
@@ -36543,7 +36611,7 @@
           <w:lang w:val="es-HN"/>
         </w:rPr>
       </w:pPr>
-      <w:bookmarkStart w:id="75" w:name="_Toc517026137"/>
+      <w:bookmarkStart w:id="76" w:name="_Toc517026137"/>
       <w:r>
         <w:rPr>
           <w:lang w:val="es-HN"/>
@@ -36562,7 +36630,7 @@
         </w:rPr>
         <w:t xml:space="preserve"> Prueba de hipótesis</w:t>
       </w:r>
-      <w:bookmarkEnd w:id="75"/>
+      <w:bookmarkEnd w:id="76"/>
       <w:r>
         <w:rPr>
           <w:lang w:val="es-HN"/>
@@ -37837,7 +37905,7 @@
           <w:sz w:val="24"/>
         </w:rPr>
       </w:pPr>
-      <w:bookmarkStart w:id="76" w:name="_Toc517026138"/>
+      <w:bookmarkStart w:id="77" w:name="_Toc517026138"/>
       <w:r>
         <w:rPr>
           <w:sz w:val="24"/>
@@ -37856,7 +37924,7 @@
         </w:rPr>
         <w:t>nálisis de los resultados a la luz de las hipótesis y objetivos</w:t>
       </w:r>
-      <w:bookmarkEnd w:id="76"/>
+      <w:bookmarkEnd w:id="77"/>
       <w:r>
         <w:rPr>
           <w:sz w:val="24"/>
@@ -38026,12 +38094,12 @@
         </w:numPr>
         <w:spacing w:line="480" w:lineRule="auto"/>
       </w:pPr>
-      <w:bookmarkStart w:id="77" w:name="_Toc517026139"/>
+      <w:bookmarkStart w:id="78" w:name="_Toc517026139"/>
       <w:r>
         <w:lastRenderedPageBreak/>
         <w:t>CONCLUSIONES</w:t>
       </w:r>
-      <w:bookmarkEnd w:id="77"/>
+      <w:bookmarkEnd w:id="78"/>
     </w:p>
     <w:p>
       <w:pPr>
@@ -38199,7 +38267,7 @@
         </w:rPr>
         <w:t xml:space="preserve"> </w:t>
       </w:r>
-      <w:bookmarkStart w:id="78" w:name="_Hlk497887519"/>
+      <w:bookmarkStart w:id="79" w:name="_Hlk497887519"/>
       <w:r>
         <w:rPr>
           <w:rFonts w:ascii="Times New Roman" w:hAnsi="Times New Roman" w:cs="Times New Roman"/>
@@ -38209,7 +38277,7 @@
         </w:rPr>
         <w:t>(En base al objetivo específico 1)</w:t>
       </w:r>
-      <w:bookmarkEnd w:id="78"/>
+      <w:bookmarkEnd w:id="79"/>
     </w:p>
     <w:p>
       <w:pPr>
@@ -38383,12 +38451,12 @@
         </w:numPr>
         <w:spacing w:line="480" w:lineRule="auto"/>
       </w:pPr>
-      <w:bookmarkStart w:id="79" w:name="_Toc517026140"/>
+      <w:bookmarkStart w:id="80" w:name="_Toc517026140"/>
       <w:r>
         <w:lastRenderedPageBreak/>
         <w:t>RECOMENDACIONES</w:t>
       </w:r>
-      <w:bookmarkEnd w:id="79"/>
+      <w:bookmarkEnd w:id="80"/>
       <w:r>
         <w:t xml:space="preserve"> </w:t>
       </w:r>
@@ -38591,7 +38659,7 @@
           <w:sz w:val="24"/>
         </w:rPr>
       </w:pPr>
-      <w:bookmarkStart w:id="80" w:name="_Toc517026141"/>
+      <w:bookmarkStart w:id="81" w:name="_Toc517026141"/>
       <w:r>
         <w:lastRenderedPageBreak/>
         <w:t>R</w:t>
@@ -38599,7 +38667,7 @@
       <w:r>
         <w:t>EFERENCIAS BIBLIOGRÁFICAS</w:t>
       </w:r>
-      <w:bookmarkEnd w:id="80"/>
+      <w:bookmarkEnd w:id="81"/>
       <w:r>
         <w:t xml:space="preserve"> </w:t>
       </w:r>
@@ -38621,6 +38689,7 @@
           <w:docPartUnique/>
         </w:docPartObj>
       </w:sdtPr>
+      <w:sdtEndPr/>
       <w:sdtContent>
         <w:p>
           <w:pPr>
@@ -38638,6 +38707,7 @@
             <w:id w:val="-573587230"/>
             <w:bibliography/>
           </w:sdtPr>
+          <w:sdtEndPr/>
           <w:sdtContent>
             <w:p>
               <w:pPr>
@@ -40753,14 +40823,12 @@
         </w:numPr>
         <w:spacing w:line="480" w:lineRule="auto"/>
       </w:pPr>
-      <w:bookmarkStart w:id="81" w:name="_Toc517026142"/>
-      <w:bookmarkStart w:id="82" w:name="_GoBack"/>
-      <w:bookmarkEnd w:id="82"/>
+      <w:bookmarkStart w:id="82" w:name="_Toc517026142"/>
       <w:r>
         <w:lastRenderedPageBreak/>
         <w:t>ANEXOS</w:t>
       </w:r>
-      <w:bookmarkEnd w:id="81"/>
+      <w:bookmarkEnd w:id="82"/>
     </w:p>
     <w:p/>
     <w:p>
@@ -41095,6 +41163,7 @@
         <w:docPartUnique/>
       </w:docPartObj>
     </w:sdtPr>
+    <w:sdtEndPr/>
     <w:sdtContent>
       <w:p>
         <w:pPr>
@@ -47494,7 +47563,7 @@
 </file>
 
 <file path=customXml/itemProps1.xml><?xml version="1.0" encoding="utf-8"?>
-<ds:datastoreItem xmlns:ds="http://schemas.openxmlformats.org/officeDocument/2006/customXml" ds:itemID="{AA2EFF42-B3C0-4BB7-8F96-DC3CD21C97A6}">
+<ds:datastoreItem xmlns:ds="http://schemas.openxmlformats.org/officeDocument/2006/customXml" ds:itemID="{34DCD679-D15B-4891-B1D4-9E2D09FFBB7D}">
   <ds:schemaRefs>
     <ds:schemaRef ds:uri="http://schemas.openxmlformats.org/officeDocument/2006/bibliography"/>
   </ds:schemaRefs>

</xml_diff>